<commit_message>
Updated "sommaire" and footer
Updated the "sommaire" and added member names to the doc footer
</commit_message>
<xml_diff>
--- a/doc/cahier_des_charges.docx
+++ b/doc/cahier_des_charges.docx
@@ -78,7 +78,7 @@
           <w:noProof/>
         </w:rPr>
         <w:drawing>
-          <wp:anchor distT="0" distB="0" distL="114300" distR="114300" simplePos="0" relativeHeight="251658240" behindDoc="0" locked="0" layoutInCell="1" allowOverlap="1" wp14:anchorId="0D8EDEFD" wp14:editId="55DDD4B9">
+          <wp:anchor distT="0" distB="0" distL="114300" distR="114300" simplePos="0" relativeHeight="251658240" behindDoc="0" locked="0" layoutInCell="1" allowOverlap="1" wp14:anchorId="0D8EDEFD" wp14:editId="157A4A37">
             <wp:simplePos x="0" y="0"/>
             <wp:positionH relativeFrom="column">
               <wp:posOffset>4751988</wp:posOffset>
@@ -267,6 +267,17 @@
     </w:p>
     <w:sdt>
       <w:sdtPr>
+        <w:rPr>
+          <w:rFonts w:asciiTheme="minorHAnsi" w:eastAsiaTheme="minorHAnsi" w:hAnsiTheme="minorHAnsi" w:cstheme="minorBidi"/>
+          <w:b w:val="0"/>
+          <w:bCs w:val="0"/>
+          <w:color w:val="auto"/>
+          <w:kern w:val="2"/>
+          <w:sz w:val="24"/>
+          <w:szCs w:val="24"/>
+          <w:lang w:val="en-FR"/>
+          <w14:ligatures w14:val="standardContextual"/>
+        </w:rPr>
         <w:id w:val="-198401600"/>
         <w:docPartObj>
           <w:docPartGallery w:val="Table of Contents"/>
@@ -275,14 +286,7 @@
       </w:sdtPr>
       <w:sdtEndPr>
         <w:rPr>
-          <w:rFonts w:asciiTheme="minorHAnsi" w:eastAsiaTheme="minorHAnsi" w:hAnsiTheme="minorHAnsi" w:cstheme="minorBidi"/>
           <w:noProof/>
-          <w:color w:val="auto"/>
-          <w:kern w:val="2"/>
-          <w:sz w:val="24"/>
-          <w:szCs w:val="24"/>
-          <w:lang w:val="en-FR"/>
-          <w14:ligatures w14:val="standardContextual"/>
         </w:rPr>
       </w:sdtEndPr>
       <w:sdtContent>
@@ -301,17 +305,849 @@
           </w:r>
         </w:p>
         <w:p>
-          <w:fldSimple w:instr=" TOC \o &quot;1-3&quot; \h \z \u ">
-            <w:r>
-              <w:rPr>
-                <w:b/>
-                <w:bCs/>
-                <w:noProof/>
-                <w:lang w:val="en-GB"/>
-              </w:rPr>
-              <w:t>No table of contents entries found.</w:t>
-            </w:r>
-          </w:fldSimple>
+          <w:pPr>
+            <w:pStyle w:val="TOC1"/>
+            <w:tabs>
+              <w:tab w:val="right" w:leader="dot" w:pos="9016"/>
+            </w:tabs>
+            <w:rPr>
+              <w:rFonts w:eastAsiaTheme="minorEastAsia" w:cstheme="minorBidi"/>
+              <w:b w:val="0"/>
+              <w:bCs w:val="0"/>
+              <w:i w:val="0"/>
+              <w:iCs w:val="0"/>
+              <w:noProof/>
+              <w:lang w:eastAsia="en-GB"/>
+            </w:rPr>
+          </w:pPr>
+          <w:r>
+            <w:fldChar w:fldCharType="begin"/>
+          </w:r>
+          <w:r>
+            <w:instrText xml:space="preserve"> TOC \o "1-3" \h \z \u </w:instrText>
+          </w:r>
+          <w:r>
+            <w:fldChar w:fldCharType="separate"/>
+          </w:r>
+          <w:hyperlink w:anchor="_Toc151553024" w:history="1">
+            <w:r>
+              <w:rPr>
+                <w:rStyle w:val="Hyperlink"/>
+                <w:noProof/>
+                <w:lang w:val="en-US"/>
+              </w:rPr>
+              <w:t>Introduction</w:t>
+            </w:r>
+            <w:r>
+              <w:rPr>
+                <w:noProof/>
+                <w:webHidden/>
+              </w:rPr>
+              <w:tab/>
+            </w:r>
+            <w:r>
+              <w:rPr>
+                <w:noProof/>
+                <w:webHidden/>
+              </w:rPr>
+              <w:fldChar w:fldCharType="begin"/>
+            </w:r>
+            <w:r>
+              <w:rPr>
+                <w:noProof/>
+                <w:webHidden/>
+              </w:rPr>
+              <w:instrText xml:space="preserve"> PAGEREF _Toc151553024 \h </w:instrText>
+            </w:r>
+            <w:r>
+              <w:rPr>
+                <w:noProof/>
+                <w:webHidden/>
+              </w:rPr>
+            </w:r>
+            <w:r>
+              <w:rPr>
+                <w:noProof/>
+                <w:webHidden/>
+              </w:rPr>
+              <w:fldChar w:fldCharType="separate"/>
+            </w:r>
+            <w:r>
+              <w:rPr>
+                <w:noProof/>
+                <w:webHidden/>
+              </w:rPr>
+              <w:t>3</w:t>
+            </w:r>
+            <w:r>
+              <w:rPr>
+                <w:noProof/>
+                <w:webHidden/>
+              </w:rPr>
+              <w:fldChar w:fldCharType="end"/>
+            </w:r>
+          </w:hyperlink>
+        </w:p>
+        <w:p>
+          <w:pPr>
+            <w:pStyle w:val="TOC1"/>
+            <w:tabs>
+              <w:tab w:val="right" w:leader="dot" w:pos="9016"/>
+            </w:tabs>
+            <w:rPr>
+              <w:rFonts w:eastAsiaTheme="minorEastAsia" w:cstheme="minorBidi"/>
+              <w:b w:val="0"/>
+              <w:bCs w:val="0"/>
+              <w:i w:val="0"/>
+              <w:iCs w:val="0"/>
+              <w:noProof/>
+              <w:lang w:eastAsia="en-GB"/>
+            </w:rPr>
+          </w:pPr>
+          <w:hyperlink w:anchor="_Toc151553025" w:history="1">
+            <w:r>
+              <w:rPr>
+                <w:rStyle w:val="Hyperlink"/>
+                <w:noProof/>
+                <w:lang w:val="fr-FR"/>
+              </w:rPr>
+              <w:t>Analyse du besoin</w:t>
+            </w:r>
+            <w:r>
+              <w:rPr>
+                <w:noProof/>
+                <w:webHidden/>
+              </w:rPr>
+              <w:tab/>
+            </w:r>
+            <w:r>
+              <w:rPr>
+                <w:noProof/>
+                <w:webHidden/>
+              </w:rPr>
+              <w:fldChar w:fldCharType="begin"/>
+            </w:r>
+            <w:r>
+              <w:rPr>
+                <w:noProof/>
+                <w:webHidden/>
+              </w:rPr>
+              <w:instrText xml:space="preserve"> PAGEREF _Toc151553025 \h </w:instrText>
+            </w:r>
+            <w:r>
+              <w:rPr>
+                <w:noProof/>
+                <w:webHidden/>
+              </w:rPr>
+            </w:r>
+            <w:r>
+              <w:rPr>
+                <w:noProof/>
+                <w:webHidden/>
+              </w:rPr>
+              <w:fldChar w:fldCharType="separate"/>
+            </w:r>
+            <w:r>
+              <w:rPr>
+                <w:noProof/>
+                <w:webHidden/>
+              </w:rPr>
+              <w:t>4</w:t>
+            </w:r>
+            <w:r>
+              <w:rPr>
+                <w:noProof/>
+                <w:webHidden/>
+              </w:rPr>
+              <w:fldChar w:fldCharType="end"/>
+            </w:r>
+          </w:hyperlink>
+        </w:p>
+        <w:p>
+          <w:pPr>
+            <w:pStyle w:val="TOC2"/>
+            <w:tabs>
+              <w:tab w:val="right" w:leader="dot" w:pos="9016"/>
+            </w:tabs>
+            <w:rPr>
+              <w:rFonts w:eastAsiaTheme="minorEastAsia" w:cstheme="minorBidi"/>
+              <w:b w:val="0"/>
+              <w:bCs w:val="0"/>
+              <w:noProof/>
+              <w:sz w:val="24"/>
+              <w:szCs w:val="24"/>
+              <w:lang w:eastAsia="en-GB"/>
+            </w:rPr>
+          </w:pPr>
+          <w:hyperlink w:anchor="_Toc151553026" w:history="1">
+            <w:r>
+              <w:rPr>
+                <w:rStyle w:val="Hyperlink"/>
+                <w:noProof/>
+                <w:lang w:val="fr-FR"/>
+              </w:rPr>
+              <w:t>Besoins de l’utilisateur</w:t>
+            </w:r>
+            <w:r>
+              <w:rPr>
+                <w:noProof/>
+                <w:webHidden/>
+              </w:rPr>
+              <w:tab/>
+            </w:r>
+            <w:r>
+              <w:rPr>
+                <w:noProof/>
+                <w:webHidden/>
+              </w:rPr>
+              <w:fldChar w:fldCharType="begin"/>
+            </w:r>
+            <w:r>
+              <w:rPr>
+                <w:noProof/>
+                <w:webHidden/>
+              </w:rPr>
+              <w:instrText xml:space="preserve"> PAGEREF _Toc151553026 \h </w:instrText>
+            </w:r>
+            <w:r>
+              <w:rPr>
+                <w:noProof/>
+                <w:webHidden/>
+              </w:rPr>
+            </w:r>
+            <w:r>
+              <w:rPr>
+                <w:noProof/>
+                <w:webHidden/>
+              </w:rPr>
+              <w:fldChar w:fldCharType="separate"/>
+            </w:r>
+            <w:r>
+              <w:rPr>
+                <w:noProof/>
+                <w:webHidden/>
+              </w:rPr>
+              <w:t>4</w:t>
+            </w:r>
+            <w:r>
+              <w:rPr>
+                <w:noProof/>
+                <w:webHidden/>
+              </w:rPr>
+              <w:fldChar w:fldCharType="end"/>
+            </w:r>
+          </w:hyperlink>
+        </w:p>
+        <w:p>
+          <w:pPr>
+            <w:pStyle w:val="TOC2"/>
+            <w:tabs>
+              <w:tab w:val="right" w:leader="dot" w:pos="9016"/>
+            </w:tabs>
+            <w:rPr>
+              <w:rFonts w:eastAsiaTheme="minorEastAsia" w:cstheme="minorBidi"/>
+              <w:b w:val="0"/>
+              <w:bCs w:val="0"/>
+              <w:noProof/>
+              <w:sz w:val="24"/>
+              <w:szCs w:val="24"/>
+              <w:lang w:eastAsia="en-GB"/>
+            </w:rPr>
+          </w:pPr>
+          <w:hyperlink w:anchor="_Toc151553027" w:history="1">
+            <w:r>
+              <w:rPr>
+                <w:rStyle w:val="Hyperlink"/>
+                <w:noProof/>
+                <w:lang w:val="fr-FR"/>
+              </w:rPr>
+              <w:t>Difficultés à envisager</w:t>
+            </w:r>
+            <w:r>
+              <w:rPr>
+                <w:noProof/>
+                <w:webHidden/>
+              </w:rPr>
+              <w:tab/>
+            </w:r>
+            <w:r>
+              <w:rPr>
+                <w:noProof/>
+                <w:webHidden/>
+              </w:rPr>
+              <w:fldChar w:fldCharType="begin"/>
+            </w:r>
+            <w:r>
+              <w:rPr>
+                <w:noProof/>
+                <w:webHidden/>
+              </w:rPr>
+              <w:instrText xml:space="preserve"> PAGEREF _Toc151553027 \h </w:instrText>
+            </w:r>
+            <w:r>
+              <w:rPr>
+                <w:noProof/>
+                <w:webHidden/>
+              </w:rPr>
+            </w:r>
+            <w:r>
+              <w:rPr>
+                <w:noProof/>
+                <w:webHidden/>
+              </w:rPr>
+              <w:fldChar w:fldCharType="separate"/>
+            </w:r>
+            <w:r>
+              <w:rPr>
+                <w:noProof/>
+                <w:webHidden/>
+              </w:rPr>
+              <w:t>4</w:t>
+            </w:r>
+            <w:r>
+              <w:rPr>
+                <w:noProof/>
+                <w:webHidden/>
+              </w:rPr>
+              <w:fldChar w:fldCharType="end"/>
+            </w:r>
+          </w:hyperlink>
+        </w:p>
+        <w:p>
+          <w:pPr>
+            <w:pStyle w:val="TOC1"/>
+            <w:tabs>
+              <w:tab w:val="right" w:leader="dot" w:pos="9016"/>
+            </w:tabs>
+            <w:rPr>
+              <w:rFonts w:eastAsiaTheme="minorEastAsia" w:cstheme="minorBidi"/>
+              <w:b w:val="0"/>
+              <w:bCs w:val="0"/>
+              <w:i w:val="0"/>
+              <w:iCs w:val="0"/>
+              <w:noProof/>
+              <w:lang w:eastAsia="en-GB"/>
+            </w:rPr>
+          </w:pPr>
+          <w:hyperlink w:anchor="_Toc151553028" w:history="1">
+            <w:r>
+              <w:rPr>
+                <w:rStyle w:val="Hyperlink"/>
+                <w:noProof/>
+                <w:lang w:val="fr-FR"/>
+              </w:rPr>
+              <w:t>Architecture</w:t>
+            </w:r>
+            <w:r>
+              <w:rPr>
+                <w:noProof/>
+                <w:webHidden/>
+              </w:rPr>
+              <w:tab/>
+            </w:r>
+            <w:r>
+              <w:rPr>
+                <w:noProof/>
+                <w:webHidden/>
+              </w:rPr>
+              <w:fldChar w:fldCharType="begin"/>
+            </w:r>
+            <w:r>
+              <w:rPr>
+                <w:noProof/>
+                <w:webHidden/>
+              </w:rPr>
+              <w:instrText xml:space="preserve"> PAGEREF _Toc151553028 \h </w:instrText>
+            </w:r>
+            <w:r>
+              <w:rPr>
+                <w:noProof/>
+                <w:webHidden/>
+              </w:rPr>
+            </w:r>
+            <w:r>
+              <w:rPr>
+                <w:noProof/>
+                <w:webHidden/>
+              </w:rPr>
+              <w:fldChar w:fldCharType="separate"/>
+            </w:r>
+            <w:r>
+              <w:rPr>
+                <w:noProof/>
+                <w:webHidden/>
+              </w:rPr>
+              <w:t>4</w:t>
+            </w:r>
+            <w:r>
+              <w:rPr>
+                <w:noProof/>
+                <w:webHidden/>
+              </w:rPr>
+              <w:fldChar w:fldCharType="end"/>
+            </w:r>
+          </w:hyperlink>
+        </w:p>
+        <w:p>
+          <w:pPr>
+            <w:pStyle w:val="TOC2"/>
+            <w:tabs>
+              <w:tab w:val="right" w:leader="dot" w:pos="9016"/>
+            </w:tabs>
+            <w:rPr>
+              <w:rFonts w:eastAsiaTheme="minorEastAsia" w:cstheme="minorBidi"/>
+              <w:b w:val="0"/>
+              <w:bCs w:val="0"/>
+              <w:noProof/>
+              <w:sz w:val="24"/>
+              <w:szCs w:val="24"/>
+              <w:lang w:eastAsia="en-GB"/>
+            </w:rPr>
+          </w:pPr>
+          <w:hyperlink w:anchor="_Toc151553029" w:history="1">
+            <w:r>
+              <w:rPr>
+                <w:rStyle w:val="Hyperlink"/>
+                <w:noProof/>
+                <w:lang w:val="fr-FR"/>
+              </w:rPr>
+              <w:t>Système global</w:t>
+            </w:r>
+            <w:r>
+              <w:rPr>
+                <w:noProof/>
+                <w:webHidden/>
+              </w:rPr>
+              <w:tab/>
+            </w:r>
+            <w:r>
+              <w:rPr>
+                <w:noProof/>
+                <w:webHidden/>
+              </w:rPr>
+              <w:fldChar w:fldCharType="begin"/>
+            </w:r>
+            <w:r>
+              <w:rPr>
+                <w:noProof/>
+                <w:webHidden/>
+              </w:rPr>
+              <w:instrText xml:space="preserve"> PAGEREF _Toc151553029 \h </w:instrText>
+            </w:r>
+            <w:r>
+              <w:rPr>
+                <w:noProof/>
+                <w:webHidden/>
+              </w:rPr>
+            </w:r>
+            <w:r>
+              <w:rPr>
+                <w:noProof/>
+                <w:webHidden/>
+              </w:rPr>
+              <w:fldChar w:fldCharType="separate"/>
+            </w:r>
+            <w:r>
+              <w:rPr>
+                <w:noProof/>
+                <w:webHidden/>
+              </w:rPr>
+              <w:t>4</w:t>
+            </w:r>
+            <w:r>
+              <w:rPr>
+                <w:noProof/>
+                <w:webHidden/>
+              </w:rPr>
+              <w:fldChar w:fldCharType="end"/>
+            </w:r>
+          </w:hyperlink>
+        </w:p>
+        <w:p>
+          <w:pPr>
+            <w:pStyle w:val="TOC2"/>
+            <w:tabs>
+              <w:tab w:val="right" w:leader="dot" w:pos="9016"/>
+            </w:tabs>
+            <w:rPr>
+              <w:rFonts w:eastAsiaTheme="minorEastAsia" w:cstheme="minorBidi"/>
+              <w:b w:val="0"/>
+              <w:bCs w:val="0"/>
+              <w:noProof/>
+              <w:sz w:val="24"/>
+              <w:szCs w:val="24"/>
+              <w:lang w:eastAsia="en-GB"/>
+            </w:rPr>
+          </w:pPr>
+          <w:hyperlink w:anchor="_Toc151553030" w:history="1">
+            <w:r>
+              <w:rPr>
+                <w:rStyle w:val="Hyperlink"/>
+                <w:noProof/>
+                <w:lang w:val="fr-FR"/>
+              </w:rPr>
+              <w:t>Fonctions globales</w:t>
+            </w:r>
+            <w:r>
+              <w:rPr>
+                <w:noProof/>
+                <w:webHidden/>
+              </w:rPr>
+              <w:tab/>
+            </w:r>
+            <w:r>
+              <w:rPr>
+                <w:noProof/>
+                <w:webHidden/>
+              </w:rPr>
+              <w:fldChar w:fldCharType="begin"/>
+            </w:r>
+            <w:r>
+              <w:rPr>
+                <w:noProof/>
+                <w:webHidden/>
+              </w:rPr>
+              <w:instrText xml:space="preserve"> PAGEREF _Toc151553030 \h </w:instrText>
+            </w:r>
+            <w:r>
+              <w:rPr>
+                <w:noProof/>
+                <w:webHidden/>
+              </w:rPr>
+            </w:r>
+            <w:r>
+              <w:rPr>
+                <w:noProof/>
+                <w:webHidden/>
+              </w:rPr>
+              <w:fldChar w:fldCharType="separate"/>
+            </w:r>
+            <w:r>
+              <w:rPr>
+                <w:noProof/>
+                <w:webHidden/>
+              </w:rPr>
+              <w:t>4</w:t>
+            </w:r>
+            <w:r>
+              <w:rPr>
+                <w:noProof/>
+                <w:webHidden/>
+              </w:rPr>
+              <w:fldChar w:fldCharType="end"/>
+            </w:r>
+          </w:hyperlink>
+        </w:p>
+        <w:p>
+          <w:pPr>
+            <w:pStyle w:val="TOC2"/>
+            <w:tabs>
+              <w:tab w:val="right" w:leader="dot" w:pos="9016"/>
+            </w:tabs>
+            <w:rPr>
+              <w:rFonts w:eastAsiaTheme="minorEastAsia" w:cstheme="minorBidi"/>
+              <w:b w:val="0"/>
+              <w:bCs w:val="0"/>
+              <w:noProof/>
+              <w:sz w:val="24"/>
+              <w:szCs w:val="24"/>
+              <w:lang w:eastAsia="en-GB"/>
+            </w:rPr>
+          </w:pPr>
+          <w:hyperlink w:anchor="_Toc151553031" w:history="1">
+            <w:r>
+              <w:rPr>
+                <w:rStyle w:val="Hyperlink"/>
+                <w:noProof/>
+                <w:lang w:val="fr-FR"/>
+              </w:rPr>
+              <w:t>Procédure de réalisation</w:t>
+            </w:r>
+            <w:r>
+              <w:rPr>
+                <w:noProof/>
+                <w:webHidden/>
+              </w:rPr>
+              <w:tab/>
+            </w:r>
+            <w:r>
+              <w:rPr>
+                <w:noProof/>
+                <w:webHidden/>
+              </w:rPr>
+              <w:fldChar w:fldCharType="begin"/>
+            </w:r>
+            <w:r>
+              <w:rPr>
+                <w:noProof/>
+                <w:webHidden/>
+              </w:rPr>
+              <w:instrText xml:space="preserve"> PAGEREF _Toc151553031 \h </w:instrText>
+            </w:r>
+            <w:r>
+              <w:rPr>
+                <w:noProof/>
+                <w:webHidden/>
+              </w:rPr>
+            </w:r>
+            <w:r>
+              <w:rPr>
+                <w:noProof/>
+                <w:webHidden/>
+              </w:rPr>
+              <w:fldChar w:fldCharType="separate"/>
+            </w:r>
+            <w:r>
+              <w:rPr>
+                <w:noProof/>
+                <w:webHidden/>
+              </w:rPr>
+              <w:t>4</w:t>
+            </w:r>
+            <w:r>
+              <w:rPr>
+                <w:noProof/>
+                <w:webHidden/>
+              </w:rPr>
+              <w:fldChar w:fldCharType="end"/>
+            </w:r>
+          </w:hyperlink>
+        </w:p>
+        <w:p>
+          <w:pPr>
+            <w:pStyle w:val="TOC1"/>
+            <w:tabs>
+              <w:tab w:val="right" w:leader="dot" w:pos="9016"/>
+            </w:tabs>
+            <w:rPr>
+              <w:rFonts w:eastAsiaTheme="minorEastAsia" w:cstheme="minorBidi"/>
+              <w:b w:val="0"/>
+              <w:bCs w:val="0"/>
+              <w:i w:val="0"/>
+              <w:iCs w:val="0"/>
+              <w:noProof/>
+              <w:lang w:eastAsia="en-GB"/>
+            </w:rPr>
+          </w:pPr>
+          <w:hyperlink w:anchor="_Toc151553032" w:history="1">
+            <w:r>
+              <w:rPr>
+                <w:rStyle w:val="Hyperlink"/>
+                <w:noProof/>
+                <w:lang w:val="fr-FR"/>
+              </w:rPr>
+              <w:t>Structure de données</w:t>
+            </w:r>
+            <w:r>
+              <w:rPr>
+                <w:noProof/>
+                <w:webHidden/>
+              </w:rPr>
+              <w:tab/>
+            </w:r>
+            <w:r>
+              <w:rPr>
+                <w:noProof/>
+                <w:webHidden/>
+              </w:rPr>
+              <w:fldChar w:fldCharType="begin"/>
+            </w:r>
+            <w:r>
+              <w:rPr>
+                <w:noProof/>
+                <w:webHidden/>
+              </w:rPr>
+              <w:instrText xml:space="preserve"> PAGEREF _Toc151553032 \h </w:instrText>
+            </w:r>
+            <w:r>
+              <w:rPr>
+                <w:noProof/>
+                <w:webHidden/>
+              </w:rPr>
+            </w:r>
+            <w:r>
+              <w:rPr>
+                <w:noProof/>
+                <w:webHidden/>
+              </w:rPr>
+              <w:fldChar w:fldCharType="separate"/>
+            </w:r>
+            <w:r>
+              <w:rPr>
+                <w:noProof/>
+                <w:webHidden/>
+              </w:rPr>
+              <w:t>4</w:t>
+            </w:r>
+            <w:r>
+              <w:rPr>
+                <w:noProof/>
+                <w:webHidden/>
+              </w:rPr>
+              <w:fldChar w:fldCharType="end"/>
+            </w:r>
+          </w:hyperlink>
+        </w:p>
+        <w:p>
+          <w:pPr>
+            <w:pStyle w:val="TOC1"/>
+            <w:tabs>
+              <w:tab w:val="right" w:leader="dot" w:pos="9016"/>
+            </w:tabs>
+            <w:rPr>
+              <w:rFonts w:eastAsiaTheme="minorEastAsia" w:cstheme="minorBidi"/>
+              <w:b w:val="0"/>
+              <w:bCs w:val="0"/>
+              <w:i w:val="0"/>
+              <w:iCs w:val="0"/>
+              <w:noProof/>
+              <w:lang w:eastAsia="en-GB"/>
+            </w:rPr>
+          </w:pPr>
+          <w:hyperlink w:anchor="_Toc151553033" w:history="1">
+            <w:r>
+              <w:rPr>
+                <w:rStyle w:val="Hyperlink"/>
+                <w:noProof/>
+                <w:lang w:val="fr-FR"/>
+              </w:rPr>
+              <w:t>Organisation</w:t>
+            </w:r>
+            <w:r>
+              <w:rPr>
+                <w:noProof/>
+                <w:webHidden/>
+              </w:rPr>
+              <w:tab/>
+            </w:r>
+            <w:r>
+              <w:rPr>
+                <w:noProof/>
+                <w:webHidden/>
+              </w:rPr>
+              <w:fldChar w:fldCharType="begin"/>
+            </w:r>
+            <w:r>
+              <w:rPr>
+                <w:noProof/>
+                <w:webHidden/>
+              </w:rPr>
+              <w:instrText xml:space="preserve"> PAGEREF _Toc151553033 \h </w:instrText>
+            </w:r>
+            <w:r>
+              <w:rPr>
+                <w:noProof/>
+                <w:webHidden/>
+              </w:rPr>
+            </w:r>
+            <w:r>
+              <w:rPr>
+                <w:noProof/>
+                <w:webHidden/>
+              </w:rPr>
+              <w:fldChar w:fldCharType="separate"/>
+            </w:r>
+            <w:r>
+              <w:rPr>
+                <w:noProof/>
+                <w:webHidden/>
+              </w:rPr>
+              <w:t>4</w:t>
+            </w:r>
+            <w:r>
+              <w:rPr>
+                <w:noProof/>
+                <w:webHidden/>
+              </w:rPr>
+              <w:fldChar w:fldCharType="end"/>
+            </w:r>
+          </w:hyperlink>
+        </w:p>
+        <w:p>
+          <w:pPr>
+            <w:pStyle w:val="TOC1"/>
+            <w:tabs>
+              <w:tab w:val="right" w:leader="dot" w:pos="9016"/>
+            </w:tabs>
+            <w:rPr>
+              <w:rFonts w:eastAsiaTheme="minorEastAsia" w:cstheme="minorBidi"/>
+              <w:b w:val="0"/>
+              <w:bCs w:val="0"/>
+              <w:i w:val="0"/>
+              <w:iCs w:val="0"/>
+              <w:noProof/>
+              <w:lang w:eastAsia="en-GB"/>
+            </w:rPr>
+          </w:pPr>
+          <w:hyperlink w:anchor="_Toc151553034" w:history="1">
+            <w:r>
+              <w:rPr>
+                <w:rStyle w:val="Hyperlink"/>
+                <w:noProof/>
+                <w:lang w:val="fr-FR"/>
+              </w:rPr>
+              <w:t>Conclusion</w:t>
+            </w:r>
+            <w:r>
+              <w:rPr>
+                <w:noProof/>
+                <w:webHidden/>
+              </w:rPr>
+              <w:tab/>
+            </w:r>
+            <w:r>
+              <w:rPr>
+                <w:noProof/>
+                <w:webHidden/>
+              </w:rPr>
+              <w:fldChar w:fldCharType="begin"/>
+            </w:r>
+            <w:r>
+              <w:rPr>
+                <w:noProof/>
+                <w:webHidden/>
+              </w:rPr>
+              <w:instrText xml:space="preserve"> PAGEREF _Toc151553034 \h </w:instrText>
+            </w:r>
+            <w:r>
+              <w:rPr>
+                <w:noProof/>
+                <w:webHidden/>
+              </w:rPr>
+            </w:r>
+            <w:r>
+              <w:rPr>
+                <w:noProof/>
+                <w:webHidden/>
+              </w:rPr>
+              <w:fldChar w:fldCharType="separate"/>
+            </w:r>
+            <w:r>
+              <w:rPr>
+                <w:noProof/>
+                <w:webHidden/>
+              </w:rPr>
+              <w:t>4</w:t>
+            </w:r>
+            <w:r>
+              <w:rPr>
+                <w:noProof/>
+                <w:webHidden/>
+              </w:rPr>
+              <w:fldChar w:fldCharType="end"/>
+            </w:r>
+          </w:hyperlink>
+        </w:p>
+        <w:p>
+          <w:r>
+            <w:rPr>
+              <w:b/>
+              <w:bCs/>
+              <w:noProof/>
+              <w:lang w:val="en-GB"/>
+            </w:rPr>
+            <w:fldChar w:fldCharType="end"/>
+          </w:r>
         </w:p>
       </w:sdtContent>
     </w:sdt>
@@ -337,16 +1173,18 @@
       <w:pPr>
         <w:pStyle w:val="Heading1"/>
         <w:rPr>
-          <w:lang w:val="en-US"/>
-        </w:rPr>
-      </w:pPr>
-      <w:r>
-        <w:rPr>
-          <w:lang w:val="en-US"/>
+          <w:lang w:val="fr-FR"/>
+        </w:rPr>
+      </w:pPr>
+      <w:bookmarkStart w:id="0" w:name="_Toc151553024"/>
+      <w:r>
+        <w:rPr>
+          <w:lang w:val="fr-FR"/>
         </w:rPr>
         <w:lastRenderedPageBreak/>
         <w:t>Introduction</w:t>
       </w:r>
+      <w:bookmarkEnd w:id="0"/>
     </w:p>
     <w:p>
       <w:pPr>
@@ -357,7 +1195,7 @@
       </w:pPr>
       <w:r>
         <w:rPr>
-          <w:lang w:val="en-US"/>
+          <w:lang w:val="fr-FR"/>
         </w:rPr>
         <w:tab/>
       </w:r>
@@ -431,21 +1269,7 @@
         <w:rPr>
           <w:lang w:val="fr-FR"/>
         </w:rPr>
-        <w:t>Ce document vise à offrir une vision exhaustive du processus de développement de notre mini-</w:t>
-      </w:r>
-      <w:proofErr w:type="spellStart"/>
-      <w:r>
-        <w:rPr>
-          <w:lang w:val="fr-FR"/>
-        </w:rPr>
-        <w:t>shell</w:t>
-      </w:r>
-      <w:proofErr w:type="spellEnd"/>
-      <w:r>
-        <w:rPr>
-          <w:lang w:val="fr-FR"/>
-        </w:rPr>
-        <w:t xml:space="preserve"> en C, en mettant en avant nos prises de décision et les étapes clés de notre démarche.</w:t>
+        <w:t>Ce document vise à offrir une vision exhaustive du processus de développement de notre mini-shell en C, en mettant en avant nos prises de décision et les étapes clés de notre démarche.</w:t>
       </w:r>
     </w:p>
     <w:p>
@@ -468,6 +1292,7 @@
           <w:lang w:val="fr-FR"/>
         </w:rPr>
       </w:pPr>
+      <w:bookmarkStart w:id="1" w:name="_Toc151553025"/>
       <w:r>
         <w:rPr>
           <w:lang w:val="fr-FR"/>
@@ -475,6 +1300,7 @@
         <w:lastRenderedPageBreak/>
         <w:t>Analyse du besoin</w:t>
       </w:r>
+      <w:bookmarkEnd w:id="1"/>
     </w:p>
     <w:p>
       <w:pPr>
@@ -483,12 +1309,14 @@
           <w:lang w:val="fr-FR"/>
         </w:rPr>
       </w:pPr>
+      <w:bookmarkStart w:id="2" w:name="_Toc151553026"/>
       <w:r>
         <w:rPr>
           <w:lang w:val="fr-FR"/>
         </w:rPr>
         <w:t>Besoins de l’utilisateur</w:t>
       </w:r>
+      <w:bookmarkEnd w:id="2"/>
     </w:p>
     <w:p>
       <w:pPr>
@@ -502,49 +1330,7 @@
         <w:rPr>
           <w:lang w:val="fr-FR"/>
         </w:rPr>
-        <w:t xml:space="preserve">Le projet exige la réalisation d'un interpréteur basique, similaire à un mini </w:t>
-      </w:r>
-      <w:proofErr w:type="spellStart"/>
-      <w:r>
-        <w:rPr>
-          <w:lang w:val="fr-FR"/>
-        </w:rPr>
-        <w:t>bash</w:t>
-      </w:r>
-      <w:proofErr w:type="spellEnd"/>
-      <w:r>
-        <w:rPr>
-          <w:lang w:val="fr-FR"/>
-        </w:rPr>
-        <w:t xml:space="preserve">, afin de fournir une interface utilisateur conviviale. Parallèlement, une structure interne des inodes, des blocs, et l'arborescence des fichiers doivent être créées, formant ainsi le système de gestion de fichiers (SGF). Un ensemble de fonctions sera défini pour permettre une interaction efficace avec le SGF, facilitant la manipulation des fichiers et des répertoires. Enfin, un ensemble de commandes </w:t>
-      </w:r>
-      <w:proofErr w:type="spellStart"/>
-      <w:r>
-        <w:rPr>
-          <w:lang w:val="fr-FR"/>
-        </w:rPr>
-        <w:t>shell</w:t>
-      </w:r>
-      <w:proofErr w:type="spellEnd"/>
-      <w:r>
-        <w:rPr>
-          <w:lang w:val="fr-FR"/>
-        </w:rPr>
-        <w:t xml:space="preserve"> sera développé, exploitant ces fonctions pour offrir des fonctionnalités telles que la navigation dans le système de fichiers, la création de fichiers, et l'exécution de commandes. L'objectif global est de créer un mini-</w:t>
-      </w:r>
-      <w:proofErr w:type="spellStart"/>
-      <w:r>
-        <w:rPr>
-          <w:lang w:val="fr-FR"/>
-        </w:rPr>
-        <w:t>shell</w:t>
-      </w:r>
-      <w:proofErr w:type="spellEnd"/>
-      <w:r>
-        <w:rPr>
-          <w:lang w:val="fr-FR"/>
-        </w:rPr>
-        <w:t xml:space="preserve"> complet, capable d'exécuter des commandes de base tout en gérant la structure interne des fichiers de manière efficace.</w:t>
+        <w:t>Le projet exige la réalisation d'un interpréteur basique, similaire à un mini bash, afin de fournir une interface utilisateur conviviale. Parallèlement, une structure interne des inodes, des blocs, et l'arborescence des fichiers doivent être créées, formant ainsi le système de gestion de fichiers (SGF). Un ensemble de fonctions sera défini pour permettre une interaction efficace avec le SGF, facilitant la manipulation des fichiers et des répertoires. Enfin, un ensemble de commandes shell sera développé, exploitant ces fonctions pour offrir des fonctionnalités telles que la navigation dans le système de fichiers, la création de fichiers, et l'exécution de commandes. L'objectif global est de créer un mini-shell complet, capable d'exécuter des commandes de base tout en gérant la structure interne des fichiers de manière efficace.</w:t>
       </w:r>
     </w:p>
     <w:p>
@@ -563,12 +1349,14 @@
           <w:lang w:val="fr-FR"/>
         </w:rPr>
       </w:pPr>
+      <w:bookmarkStart w:id="3" w:name="_Toc151553027"/>
       <w:r>
         <w:rPr>
           <w:lang w:val="fr-FR"/>
         </w:rPr>
         <w:t>Difficultés à envisager</w:t>
       </w:r>
+      <w:bookmarkEnd w:id="3"/>
     </w:p>
     <w:p>
       <w:pPr>
@@ -584,12 +1372,14 @@
           <w:lang w:val="fr-FR"/>
         </w:rPr>
       </w:pPr>
+      <w:bookmarkStart w:id="4" w:name="_Toc151553028"/>
       <w:r>
         <w:rPr>
           <w:lang w:val="fr-FR"/>
         </w:rPr>
         <w:t>Architecture</w:t>
       </w:r>
+      <w:bookmarkEnd w:id="4"/>
     </w:p>
     <w:p>
       <w:pPr>
@@ -598,12 +1388,14 @@
           <w:lang w:val="fr-FR"/>
         </w:rPr>
       </w:pPr>
+      <w:bookmarkStart w:id="5" w:name="_Toc151553029"/>
       <w:r>
         <w:rPr>
           <w:lang w:val="fr-FR"/>
         </w:rPr>
         <w:t>Système global</w:t>
       </w:r>
+      <w:bookmarkEnd w:id="5"/>
     </w:p>
     <w:p>
       <w:pPr>
@@ -619,12 +1411,14 @@
           <w:lang w:val="fr-FR"/>
         </w:rPr>
       </w:pPr>
+      <w:bookmarkStart w:id="6" w:name="_Toc151553030"/>
       <w:r>
         <w:rPr>
           <w:lang w:val="fr-FR"/>
         </w:rPr>
         <w:t>Fonctions globales</w:t>
       </w:r>
+      <w:bookmarkEnd w:id="6"/>
     </w:p>
     <w:p>
       <w:pPr>
@@ -640,12 +1434,14 @@
           <w:lang w:val="fr-FR"/>
         </w:rPr>
       </w:pPr>
+      <w:bookmarkStart w:id="7" w:name="_Toc151553031"/>
       <w:r>
         <w:rPr>
           <w:lang w:val="fr-FR"/>
         </w:rPr>
         <w:t>Procédure de réalisation</w:t>
       </w:r>
+      <w:bookmarkEnd w:id="7"/>
     </w:p>
     <w:p>
       <w:pPr>
@@ -661,12 +1457,14 @@
           <w:lang w:val="fr-FR"/>
         </w:rPr>
       </w:pPr>
+      <w:bookmarkStart w:id="8" w:name="_Toc151553032"/>
       <w:r>
         <w:rPr>
           <w:lang w:val="fr-FR"/>
         </w:rPr>
         <w:t>Structure de données</w:t>
       </w:r>
+      <w:bookmarkEnd w:id="8"/>
     </w:p>
     <w:p>
       <w:pPr>
@@ -682,12 +1480,14 @@
           <w:lang w:val="fr-FR"/>
         </w:rPr>
       </w:pPr>
+      <w:bookmarkStart w:id="9" w:name="_Toc151553033"/>
       <w:r>
         <w:rPr>
           <w:lang w:val="fr-FR"/>
         </w:rPr>
         <w:t>Organisation</w:t>
       </w:r>
+      <w:bookmarkEnd w:id="9"/>
     </w:p>
     <w:p>
       <w:pPr>
@@ -703,12 +1503,14 @@
           <w:lang w:val="fr-FR"/>
         </w:rPr>
       </w:pPr>
+      <w:bookmarkStart w:id="10" w:name="_Toc151553034"/>
       <w:r>
         <w:rPr>
           <w:lang w:val="fr-FR"/>
         </w:rPr>
         <w:t>Conclusion</w:t>
       </w:r>
+      <w:bookmarkEnd w:id="10"/>
     </w:p>
     <w:p>
       <w:pPr>
@@ -719,8 +1521,12 @@
       </w:pPr>
     </w:p>
     <w:sectPr>
-      <w:footerReference w:type="even" r:id="rId9"/>
-      <w:footerReference w:type="default" r:id="rId10"/>
+      <w:headerReference w:type="even" r:id="rId9"/>
+      <w:headerReference w:type="default" r:id="rId10"/>
+      <w:footerReference w:type="even" r:id="rId11"/>
+      <w:footerReference w:type="default" r:id="rId12"/>
+      <w:headerReference w:type="first" r:id="rId13"/>
+      <w:footerReference w:type="first" r:id="rId14"/>
       <w:pgSz w:w="11906" w:h="16838"/>
       <w:pgMar w:top="1440" w:right="1440" w:bottom="1440" w:left="1440" w:header="708" w:footer="708" w:gutter="0"/>
       <w:cols w:space="708"/>
@@ -862,6 +1668,25 @@
     <w:pPr>
       <w:pStyle w:val="Footer"/>
       <w:ind w:right="360"/>
+      <w:rPr>
+        <w:lang w:val="fr-FR"/>
+      </w:rPr>
+    </w:pPr>
+    <w:r>
+      <w:rPr>
+        <w:lang w:val="fr-FR"/>
+      </w:rPr>
+      <w:t xml:space="preserve">Lilian – Pierre – Louis </w:t>
+    </w:r>
+  </w:p>
+</w:ftr>
+</file>
+
+<file path=word/footer3.xml><?xml version="1.0" encoding="utf-8"?>
+<w:ftr xmlns:wpc="http://schemas.microsoft.com/office/word/2010/wordprocessingCanvas" xmlns:cx="http://schemas.microsoft.com/office/drawing/2014/chartex" xmlns:cx1="http://schemas.microsoft.com/office/drawing/2015/9/8/chartex" xmlns:cx2="http://schemas.microsoft.com/office/drawing/2015/10/21/chartex" xmlns:cx3="http://schemas.microsoft.com/office/drawing/2016/5/9/chartex" xmlns:cx4="http://schemas.microsoft.com/office/drawing/2016/5/10/chartex" xmlns:cx5="http://schemas.microsoft.com/office/drawing/2016/5/11/chartex" xmlns:cx6="http://schemas.microsoft.com/office/drawing/2016/5/12/chartex" xmlns:cx7="http://schemas.microsoft.com/office/drawing/2016/5/13/chartex" xmlns:cx8="http://schemas.microsoft.com/office/drawing/2016/5/14/chartex" xmlns:mc="http://schemas.openxmlformats.org/markup-compatibility/2006" xmlns:aink="http://schemas.microsoft.com/office/drawing/2016/ink" xmlns:am3d="http://schemas.microsoft.com/office/drawing/2017/model3d" xmlns:o="urn:schemas-microsoft-com:office:office" xmlns:oel="http://schemas.microsoft.com/office/2019/extlst" xmlns:r="http://schemas.openxmlformats.org/officeDocument/2006/relationships" xmlns:m="http://schemas.openxmlformats.org/officeDocument/2006/math" xmlns:v="urn:schemas-microsoft-com:vml" xmlns:wp14="http://schemas.microsoft.com/office/word/2010/wordprocessingDrawing" xmlns:wp="http://schemas.openxmlformats.org/drawingml/2006/wordprocessingDrawing" xmlns:w10="urn:schemas-microsoft-com:office:word" xmlns:w="http://schemas.openxmlformats.org/wordprocessingml/2006/main" xmlns:w14="http://schemas.microsoft.com/office/word/2010/wordml" xmlns:w15="http://schemas.microsoft.com/office/word/2012/wordml" xmlns:w16cex="http://schemas.microsoft.com/office/word/2018/wordml/cex" xmlns:w16cid="http://schemas.microsoft.com/office/word/2016/wordml/cid" xmlns:w16="http://schemas.microsoft.com/office/word/2018/wordml" xmlns:w16sdtdh="http://schemas.microsoft.com/office/word/2020/wordml/sdtdatahash" xmlns:w16se="http://schemas.microsoft.com/office/word/2015/wordml/symex" xmlns:wpg="http://schemas.microsoft.com/office/word/2010/wordprocessingGroup" xmlns:wpi="http://schemas.microsoft.com/office/word/2010/wordprocessingInk" xmlns:wne="http://schemas.microsoft.com/office/word/2006/wordml" xmlns:wps="http://schemas.microsoft.com/office/word/2010/wordprocessingShape" mc:Ignorable="w14 w15 w16se w16cid w16 w16cex w16sdtdh wp14">
+  <w:p>
+    <w:pPr>
+      <w:pStyle w:val="Footer"/>
     </w:pPr>
   </w:p>
 </w:ftr>
@@ -884,6 +1709,36 @@
     </w:p>
   </w:footnote>
 </w:footnotes>
+</file>
+
+<file path=word/header1.xml><?xml version="1.0" encoding="utf-8"?>
+<w:hdr xmlns:wpc="http://schemas.microsoft.com/office/word/2010/wordprocessingCanvas" xmlns:cx="http://schemas.microsoft.com/office/drawing/2014/chartex" xmlns:cx1="http://schemas.microsoft.com/office/drawing/2015/9/8/chartex" xmlns:cx2="http://schemas.microsoft.com/office/drawing/2015/10/21/chartex" xmlns:cx3="http://schemas.microsoft.com/office/drawing/2016/5/9/chartex" xmlns:cx4="http://schemas.microsoft.com/office/drawing/2016/5/10/chartex" xmlns:cx5="http://schemas.microsoft.com/office/drawing/2016/5/11/chartex" xmlns:cx6="http://schemas.microsoft.com/office/drawing/2016/5/12/chartex" xmlns:cx7="http://schemas.microsoft.com/office/drawing/2016/5/13/chartex" xmlns:cx8="http://schemas.microsoft.com/office/drawing/2016/5/14/chartex" xmlns:mc="http://schemas.openxmlformats.org/markup-compatibility/2006" xmlns:aink="http://schemas.microsoft.com/office/drawing/2016/ink" xmlns:am3d="http://schemas.microsoft.com/office/drawing/2017/model3d" xmlns:o="urn:schemas-microsoft-com:office:office" xmlns:oel="http://schemas.microsoft.com/office/2019/extlst" xmlns:r="http://schemas.openxmlformats.org/officeDocument/2006/relationships" xmlns:m="http://schemas.openxmlformats.org/officeDocument/2006/math" xmlns:v="urn:schemas-microsoft-com:vml" xmlns:wp14="http://schemas.microsoft.com/office/word/2010/wordprocessingDrawing" xmlns:wp="http://schemas.openxmlformats.org/drawingml/2006/wordprocessingDrawing" xmlns:w10="urn:schemas-microsoft-com:office:word" xmlns:w="http://schemas.openxmlformats.org/wordprocessingml/2006/main" xmlns:w14="http://schemas.microsoft.com/office/word/2010/wordml" xmlns:w15="http://schemas.microsoft.com/office/word/2012/wordml" xmlns:w16cex="http://schemas.microsoft.com/office/word/2018/wordml/cex" xmlns:w16cid="http://schemas.microsoft.com/office/word/2016/wordml/cid" xmlns:w16="http://schemas.microsoft.com/office/word/2018/wordml" xmlns:w16sdtdh="http://schemas.microsoft.com/office/word/2020/wordml/sdtdatahash" xmlns:w16se="http://schemas.microsoft.com/office/word/2015/wordml/symex" xmlns:wpg="http://schemas.microsoft.com/office/word/2010/wordprocessingGroup" xmlns:wpi="http://schemas.microsoft.com/office/word/2010/wordprocessingInk" xmlns:wne="http://schemas.microsoft.com/office/word/2006/wordml" xmlns:wps="http://schemas.microsoft.com/office/word/2010/wordprocessingShape" mc:Ignorable="w14 w15 w16se w16cid w16 w16cex w16sdtdh wp14">
+  <w:p>
+    <w:pPr>
+      <w:pStyle w:val="Header"/>
+    </w:pPr>
+  </w:p>
+</w:hdr>
+</file>
+
+<file path=word/header2.xml><?xml version="1.0" encoding="utf-8"?>
+<w:hdr xmlns:wpc="http://schemas.microsoft.com/office/word/2010/wordprocessingCanvas" xmlns:cx="http://schemas.microsoft.com/office/drawing/2014/chartex" xmlns:cx1="http://schemas.microsoft.com/office/drawing/2015/9/8/chartex" xmlns:cx2="http://schemas.microsoft.com/office/drawing/2015/10/21/chartex" xmlns:cx3="http://schemas.microsoft.com/office/drawing/2016/5/9/chartex" xmlns:cx4="http://schemas.microsoft.com/office/drawing/2016/5/10/chartex" xmlns:cx5="http://schemas.microsoft.com/office/drawing/2016/5/11/chartex" xmlns:cx6="http://schemas.microsoft.com/office/drawing/2016/5/12/chartex" xmlns:cx7="http://schemas.microsoft.com/office/drawing/2016/5/13/chartex" xmlns:cx8="http://schemas.microsoft.com/office/drawing/2016/5/14/chartex" xmlns:mc="http://schemas.openxmlformats.org/markup-compatibility/2006" xmlns:aink="http://schemas.microsoft.com/office/drawing/2016/ink" xmlns:am3d="http://schemas.microsoft.com/office/drawing/2017/model3d" xmlns:o="urn:schemas-microsoft-com:office:office" xmlns:oel="http://schemas.microsoft.com/office/2019/extlst" xmlns:r="http://schemas.openxmlformats.org/officeDocument/2006/relationships" xmlns:m="http://schemas.openxmlformats.org/officeDocument/2006/math" xmlns:v="urn:schemas-microsoft-com:vml" xmlns:wp14="http://schemas.microsoft.com/office/word/2010/wordprocessingDrawing" xmlns:wp="http://schemas.openxmlformats.org/drawingml/2006/wordprocessingDrawing" xmlns:w10="urn:schemas-microsoft-com:office:word" xmlns:w="http://schemas.openxmlformats.org/wordprocessingml/2006/main" xmlns:w14="http://schemas.microsoft.com/office/word/2010/wordml" xmlns:w15="http://schemas.microsoft.com/office/word/2012/wordml" xmlns:w16cex="http://schemas.microsoft.com/office/word/2018/wordml/cex" xmlns:w16cid="http://schemas.microsoft.com/office/word/2016/wordml/cid" xmlns:w16="http://schemas.microsoft.com/office/word/2018/wordml" xmlns:w16sdtdh="http://schemas.microsoft.com/office/word/2020/wordml/sdtdatahash" xmlns:w16se="http://schemas.microsoft.com/office/word/2015/wordml/symex" xmlns:wpg="http://schemas.microsoft.com/office/word/2010/wordprocessingGroup" xmlns:wpi="http://schemas.microsoft.com/office/word/2010/wordprocessingInk" xmlns:wne="http://schemas.microsoft.com/office/word/2006/wordml" xmlns:wps="http://schemas.microsoft.com/office/word/2010/wordprocessingShape" mc:Ignorable="w14 w15 w16se w16cid w16 w16cex w16sdtdh wp14">
+  <w:p>
+    <w:pPr>
+      <w:pStyle w:val="Header"/>
+    </w:pPr>
+  </w:p>
+</w:hdr>
+</file>
+
+<file path=word/header3.xml><?xml version="1.0" encoding="utf-8"?>
+<w:hdr xmlns:wpc="http://schemas.microsoft.com/office/word/2010/wordprocessingCanvas" xmlns:cx="http://schemas.microsoft.com/office/drawing/2014/chartex" xmlns:cx1="http://schemas.microsoft.com/office/drawing/2015/9/8/chartex" xmlns:cx2="http://schemas.microsoft.com/office/drawing/2015/10/21/chartex" xmlns:cx3="http://schemas.microsoft.com/office/drawing/2016/5/9/chartex" xmlns:cx4="http://schemas.microsoft.com/office/drawing/2016/5/10/chartex" xmlns:cx5="http://schemas.microsoft.com/office/drawing/2016/5/11/chartex" xmlns:cx6="http://schemas.microsoft.com/office/drawing/2016/5/12/chartex" xmlns:cx7="http://schemas.microsoft.com/office/drawing/2016/5/13/chartex" xmlns:cx8="http://schemas.microsoft.com/office/drawing/2016/5/14/chartex" xmlns:mc="http://schemas.openxmlformats.org/markup-compatibility/2006" xmlns:aink="http://schemas.microsoft.com/office/drawing/2016/ink" xmlns:am3d="http://schemas.microsoft.com/office/drawing/2017/model3d" xmlns:o="urn:schemas-microsoft-com:office:office" xmlns:oel="http://schemas.microsoft.com/office/2019/extlst" xmlns:r="http://schemas.openxmlformats.org/officeDocument/2006/relationships" xmlns:m="http://schemas.openxmlformats.org/officeDocument/2006/math" xmlns:v="urn:schemas-microsoft-com:vml" xmlns:wp14="http://schemas.microsoft.com/office/word/2010/wordprocessingDrawing" xmlns:wp="http://schemas.openxmlformats.org/drawingml/2006/wordprocessingDrawing" xmlns:w10="urn:schemas-microsoft-com:office:word" xmlns:w="http://schemas.openxmlformats.org/wordprocessingml/2006/main" xmlns:w14="http://schemas.microsoft.com/office/word/2010/wordml" xmlns:w15="http://schemas.microsoft.com/office/word/2012/wordml" xmlns:w16cex="http://schemas.microsoft.com/office/word/2018/wordml/cex" xmlns:w16cid="http://schemas.microsoft.com/office/word/2016/wordml/cid" xmlns:w16="http://schemas.microsoft.com/office/word/2018/wordml" xmlns:w16sdtdh="http://schemas.microsoft.com/office/word/2020/wordml/sdtdatahash" xmlns:w16se="http://schemas.microsoft.com/office/word/2015/wordml/symex" xmlns:wpg="http://schemas.microsoft.com/office/word/2010/wordprocessingGroup" xmlns:wpi="http://schemas.microsoft.com/office/word/2010/wordprocessingInk" xmlns:wne="http://schemas.microsoft.com/office/word/2006/wordml" xmlns:wps="http://schemas.microsoft.com/office/word/2010/wordprocessingShape" mc:Ignorable="w14 w15 w16se w16cid w16 w16cex w16sdtdh wp14">
+  <w:p>
+    <w:pPr>
+      <w:pStyle w:val="Header"/>
+    </w:pPr>
+  </w:p>
+</w:hdr>
 </file>
 
 <file path=word/styles.xml><?xml version="1.0" encoding="utf-8"?>
@@ -1463,7 +2318,6 @@
     <w:next w:val="Normal"/>
     <w:autoRedefine/>
     <w:uiPriority w:val="39"/>
-    <w:semiHidden/>
     <w:unhideWhenUsed/>
     <w:rsid w:val="00853B06"/>
     <w:pPr>
@@ -1483,7 +2337,6 @@
     <w:next w:val="Normal"/>
     <w:autoRedefine/>
     <w:uiPriority w:val="39"/>
-    <w:semiHidden/>
     <w:unhideWhenUsed/>
     <w:rsid w:val="00853B06"/>
     <w:pPr>
@@ -1701,6 +2554,38 @@
       <w:sz w:val="26"/>
       <w:szCs w:val="26"/>
     </w:rPr>
+  </w:style>
+  <w:style w:type="character" w:styleId="Hyperlink">
+    <w:name w:val="Hyperlink"/>
+    <w:basedOn w:val="DefaultParagraphFont"/>
+    <w:uiPriority w:val="99"/>
+    <w:unhideWhenUsed/>
+    <w:rsid w:val="00DD3CAD"/>
+    <w:rPr>
+      <w:color w:val="0563C1" w:themeColor="hyperlink"/>
+      <w:u w:val="single"/>
+    </w:rPr>
+  </w:style>
+  <w:style w:type="paragraph" w:styleId="Header">
+    <w:name w:val="header"/>
+    <w:basedOn w:val="Normal"/>
+    <w:link w:val="HeaderChar"/>
+    <w:uiPriority w:val="99"/>
+    <w:unhideWhenUsed/>
+    <w:rsid w:val="00DD3CAD"/>
+    <w:pPr>
+      <w:tabs>
+        <w:tab w:val="center" w:pos="4513"/>
+        <w:tab w:val="right" w:pos="9026"/>
+      </w:tabs>
+    </w:pPr>
+  </w:style>
+  <w:style w:type="character" w:customStyle="1" w:styleId="HeaderChar">
+    <w:name w:val="Header Char"/>
+    <w:basedOn w:val="DefaultParagraphFont"/>
+    <w:link w:val="Header"/>
+    <w:uiPriority w:val="99"/>
+    <w:rsid w:val="00DD3CAD"/>
   </w:style>
 </w:styles>
 </file>

</xml_diff>